<commit_message>
Issue #40 - fixed rotation to be based on camera rotation
</commit_message>
<xml_diff>
--- a/Final Paper Research.docx
+++ b/Final Paper Research.docx
@@ -6,6 +6,8 @@
       <w:pPr>
         <w:pStyle w:val="Heading1"/>
       </w:pPr>
+      <w:bookmarkStart w:id="0" w:name="OLE_LINK1"/>
+      <w:bookmarkStart w:id="1" w:name="OLE_LINK2"/>
       <w:r>
         <w:t>Intermediate Code Generation</w:t>
       </w:r>
@@ -1612,12 +1614,7 @@
         <w:t>f</w:t>
       </w:r>
       <w:r>
-        <w:t xml:space="preserve"> a variety of </w:t>
-      </w:r>
-      <w:bookmarkStart w:id="0" w:name="_GoBack"/>
-      <w:bookmarkEnd w:id="0"/>
-      <w:r>
-        <w:t>compiler optimizations by simplifying the property variables</w:t>
+        <w:t xml:space="preserve"> a variety of compiler optimizations by simplifying the property variables</w:t>
       </w:r>
     </w:p>
     <w:p>
@@ -1657,6 +1654,8 @@
       <w:r>
         <w:t xml:space="preserve"> – Java Virtual Machine</w:t>
       </w:r>
+      <w:bookmarkStart w:id="2" w:name="_GoBack"/>
+      <w:bookmarkEnd w:id="2"/>
     </w:p>
     <w:p>
       <w:pPr>
@@ -1692,6 +1691,8 @@
         <w:t>LLVM – Low Level Virtual Machine</w:t>
       </w:r>
     </w:p>
+    <w:bookmarkEnd w:id="0"/>
+    <w:bookmarkEnd w:id="1"/>
     <w:p>
       <w:pPr>
         <w:pStyle w:val="ListParagraph"/>

</xml_diff>